<commit_message>
Updated PPT and DOCX files for AI Mini Project
</commit_message>
<xml_diff>
--- a/hariprasath_AI_MINIE_PROJECTS.docx
+++ b/hariprasath_AI_MINIE_PROJECTS.docx
@@ -4270,36 +4270,10 @@
               <w:r>
                 <w:rPr>
                   <w:rStyle w:val="Hyperlink"/>
-                  <w:rFonts w:ascii="Times New Roman" w:hAnsi="Times New Roman" w:cs="Times New Roman"/>
                 </w:rPr>
-                <w:t>hariprasath729/AI-</w:t>
+                <w:t>hariprasath729/AI-Miniproject</w:t>
               </w:r>
-              <w:proofErr w:type="spellStart"/>
-              <w:r>
-                <w:rPr>
-                  <w:rStyle w:val="Hyperlink"/>
-                  <w:rFonts w:ascii="Times New Roman" w:hAnsi="Times New Roman" w:cs="Times New Roman"/>
-                </w:rPr>
-                <w:t>Miniproject</w:t>
-              </w:r>
-              <w:proofErr w:type="spellEnd"/>
             </w:hyperlink>
-            <w:r>
-              <w:rPr>
-                <w:rFonts w:ascii="Times New Roman" w:hAnsi="Times New Roman" w:cs="Times New Roman"/>
-                <w:lang w:val="en-GB"/>
-              </w:rPr>
-              <w:t>/AI-Based-Personalized-Study-</w:t>
-            </w:r>
-            <w:proofErr w:type="spellStart"/>
-            <w:r>
-              <w:rPr>
-                <w:rFonts w:ascii="Times New Roman" w:hAnsi="Times New Roman" w:cs="Times New Roman"/>
-                <w:lang w:val="en-GB"/>
-              </w:rPr>
-              <w:t>Planner.git</w:t>
-            </w:r>
-            <w:proofErr w:type="spellEnd"/>
           </w:p>
         </w:tc>
       </w:tr>

</xml_diff>